<commit_message>
redesign the essay component
</commit_message>
<xml_diff>
--- a/note.docx
+++ b/note.docx
@@ -70,18 +70,60 @@
         <w:t xml:space="preserve">artisan </w:t>
       </w:r>
       <w:proofErr w:type="spellStart"/>
+      <w:proofErr w:type="gramStart"/>
       <w:r>
         <w:t>make:seed</w:t>
       </w:r>
       <w:proofErr w:type="spellEnd"/>
-      <w:r>
-        <w:t xml:space="preserve"> ProductTableSeede</w:t>
+      <w:proofErr w:type="gramEnd"/>
+      <w:r>
+        <w:t xml:space="preserve"> </w:t>
+      </w:r>
+      <w:proofErr w:type="spellStart"/>
+      <w:r>
+        <w:t>ProductTableSeeder</w:t>
+      </w:r>
+      <w:proofErr w:type="spellEnd"/>
+    </w:p>
+    <w:p/>
+    <w:p>
+      <w:r>
+        <w:t>Php artisan migrate</w:t>
+      </w:r>
+    </w:p>
+    <w:p/>
+    <w:p>
+      <w:r>
+        <w:t xml:space="preserve">Php artisan </w:t>
+      </w:r>
+      <w:proofErr w:type="spellStart"/>
+      <w:proofErr w:type="gramStart"/>
+      <w:r>
+        <w:t>db:seed</w:t>
+      </w:r>
+      <w:proofErr w:type="spellEnd"/>
+      <w:proofErr w:type="gramEnd"/>
+    </w:p>
+    <w:p/>
+    <w:p>
+      <w:pPr>
+        <w:rPr>
+          <w:rFonts w:hint="eastAsia"/>
+        </w:rPr>
+      </w:pPr>
+      <w:r>
+        <w:t xml:space="preserve">Php artisan </w:t>
+      </w:r>
+      <w:proofErr w:type="spellStart"/>
+      <w:r>
+        <w:t>make:controller</w:t>
+      </w:r>
+      <w:proofErr w:type="spellEnd"/>
+      <w:r>
+        <w:t xml:space="preserve"> ProductController</w:t>
       </w:r>
       <w:bookmarkStart w:id="0" w:name="_GoBack"/>
       <w:bookmarkEnd w:id="0"/>
-      <w:r>
-        <w:t>r</w:t>
-      </w:r>
     </w:p>
     <w:p>
       <w:pPr>

</xml_diff>